<commit_message>
added the static modifier
</commit_message>
<xml_diff>
--- a/chapter-2/test/3-chapter-2.5-Data-Coversion-test.docx
+++ b/chapter-2/test/3-chapter-2.5-Data-Coversion-test.docx
@@ -4,18 +4,513 @@
   <w:body>
     <w:p>
       <w:pPr>
+        <w:pStyle w:val="ListParagraph"/>
+        <w:numPr>
+          <w:ilvl w:val="0"/>
+          <w:numId w:val="15"/>
+        </w:numPr>
+        <w:rPr>
+          <w:color w:val="000000"/>
+        </w:rPr>
+      </w:pPr>
+      <w:r>
+        <w:rPr>
+          <w:b/>
+          <w:bCs/>
+        </w:rPr>
+        <w:t xml:space="preserve">float </w:t>
+      </w:r>
+      <w:r>
+        <w:rPr>
+          <w:color w:val="000000"/>
+        </w:rPr>
+        <w:t>f =</w:t>
+      </w:r>
+      <w:r>
+        <w:rPr>
+          <w:color w:val="0000FF"/>
+        </w:rPr>
+        <w:t>2.5f</w:t>
+      </w:r>
+      <w:r>
+        <w:rPr>
+          <w:color w:val="000000"/>
+        </w:rPr>
+        <w:t>;</w:t>
+      </w:r>
+      <w:r>
+        <w:rPr>
+          <w:color w:val="000000"/>
+        </w:rPr>
+        <w:br/>
+      </w:r>
+      <w:proofErr w:type="spellStart"/>
+      <w:r>
+        <w:rPr>
+          <w:b/>
+          <w:bCs/>
+        </w:rPr>
+        <w:t xml:space="preserve">double </w:t>
+      </w:r>
+      <w:r>
+        <w:rPr>
+          <w:color w:val="000000"/>
+        </w:rPr>
+        <w:t>d</w:t>
+      </w:r>
+      <w:proofErr w:type="spellEnd"/>
+      <w:r>
+        <w:rPr>
+          <w:color w:val="000000"/>
+        </w:rPr>
+        <w:t xml:space="preserve"> = f;</w:t>
+      </w:r>
+    </w:p>
+    <w:p>
+      <w:pPr>
+        <w:rPr>
+          <w:color w:val="000000"/>
+        </w:rPr>
+      </w:pPr>
+    </w:p>
+    <w:p>
+      <w:pPr>
+        <w:ind w:left="720"/>
+        <w:rPr>
+          <w:color w:val="000000"/>
+        </w:rPr>
+      </w:pPr>
+      <w:r>
+        <w:rPr>
+          <w:color w:val="000000"/>
+        </w:rPr>
+        <w:t xml:space="preserve">What will be value of </w:t>
+      </w:r>
+      <w:proofErr w:type="gramStart"/>
+      <w:r>
+        <w:rPr>
+          <w:color w:val="000000"/>
+        </w:rPr>
+        <w:t>d ?</w:t>
+      </w:r>
+      <w:proofErr w:type="gramEnd"/>
+    </w:p>
+    <w:p>
+      <w:pPr>
+        <w:ind w:left="720"/>
+        <w:rPr>
+          <w:color w:val="000000"/>
+        </w:rPr>
+      </w:pPr>
+    </w:p>
+    <w:p>
+      <w:pPr>
+        <w:ind w:left="720"/>
+        <w:rPr>
+          <w:color w:val="000000"/>
+        </w:rPr>
+      </w:pPr>
+    </w:p>
+    <w:p>
+      <w:pPr>
+        <w:pStyle w:val="ListParagraph"/>
+        <w:numPr>
+          <w:ilvl w:val="0"/>
+          <w:numId w:val="15"/>
+        </w:numPr>
+        <w:rPr>
+          <w:color w:val="000000"/>
+        </w:rPr>
+      </w:pPr>
+    </w:p>
+    <w:p/>
+    <w:p>
+      <w:pPr>
         <w:pStyle w:val="HTMLPreformatted"/>
         <w:shd w:val="clear" w:color="auto" w:fill="FFFFFF"/>
+        <w:ind w:left="720"/>
+        <w:rPr>
+          <w:rFonts w:ascii="Menlo" w:hAnsi="Menlo" w:cs="Menlo"/>
+          <w:color w:val="000000"/>
+          <w:sz w:val="18"/>
+          <w:szCs w:val="18"/>
+        </w:rPr>
+      </w:pPr>
+      <w:r>
+        <w:rPr>
+          <w:rFonts w:ascii="Menlo" w:hAnsi="Menlo" w:cs="Menlo"/>
+          <w:b/>
+          <w:bCs/>
+          <w:color w:val="000080"/>
+          <w:sz w:val="18"/>
+          <w:szCs w:val="18"/>
+        </w:rPr>
+        <w:t xml:space="preserve">float </w:t>
+      </w:r>
+      <w:r>
+        <w:rPr>
+          <w:rFonts w:ascii="Menlo" w:hAnsi="Menlo" w:cs="Menlo"/>
+          <w:color w:val="000000"/>
+          <w:sz w:val="18"/>
+          <w:szCs w:val="18"/>
+        </w:rPr>
+        <w:t>f =</w:t>
+      </w:r>
+      <w:r>
+        <w:rPr>
+          <w:rFonts w:ascii="Menlo" w:hAnsi="Menlo" w:cs="Menlo"/>
+          <w:color w:val="0000FF"/>
+          <w:sz w:val="18"/>
+          <w:szCs w:val="18"/>
+        </w:rPr>
+        <w:t>2.5f</w:t>
+      </w:r>
+      <w:r>
+        <w:rPr>
+          <w:rFonts w:ascii="Menlo" w:hAnsi="Menlo" w:cs="Menlo"/>
+          <w:color w:val="000000"/>
+          <w:sz w:val="18"/>
+          <w:szCs w:val="18"/>
+        </w:rPr>
+        <w:t>;</w:t>
+      </w:r>
+      <w:r>
+        <w:rPr>
+          <w:rFonts w:ascii="Menlo" w:hAnsi="Menlo" w:cs="Menlo"/>
+          <w:color w:val="000000"/>
+          <w:sz w:val="18"/>
+          <w:szCs w:val="18"/>
+        </w:rPr>
+        <w:br/>
+      </w:r>
+      <w:r>
+        <w:rPr>
+          <w:rFonts w:ascii="Menlo" w:hAnsi="Menlo" w:cs="Menlo"/>
+          <w:color w:val="000000"/>
+          <w:sz w:val="18"/>
+          <w:szCs w:val="18"/>
+        </w:rPr>
+        <w:br/>
+      </w:r>
+      <w:proofErr w:type="spellStart"/>
+      <w:r>
+        <w:rPr>
+          <w:rFonts w:ascii="Menlo" w:hAnsi="Menlo" w:cs="Menlo"/>
+          <w:b/>
+          <w:bCs/>
+          <w:color w:val="000080"/>
+          <w:sz w:val="18"/>
+          <w:szCs w:val="18"/>
+        </w:rPr>
+        <w:t>int</w:t>
+      </w:r>
+      <w:proofErr w:type="spellEnd"/>
+      <w:r>
+        <w:rPr>
+          <w:rFonts w:ascii="Menlo" w:hAnsi="Menlo" w:cs="Menlo"/>
+          <w:b/>
+          <w:bCs/>
+          <w:color w:val="000080"/>
+          <w:sz w:val="18"/>
+          <w:szCs w:val="18"/>
+        </w:rPr>
+        <w:t xml:space="preserve"> </w:t>
+      </w:r>
+      <w:proofErr w:type="spellStart"/>
+      <w:r>
+        <w:rPr>
+          <w:rFonts w:ascii="Menlo" w:hAnsi="Menlo" w:cs="Menlo"/>
+          <w:color w:val="000000"/>
+          <w:sz w:val="18"/>
+          <w:szCs w:val="18"/>
+        </w:rPr>
+        <w:t>i</w:t>
+      </w:r>
+      <w:proofErr w:type="spellEnd"/>
+      <w:r>
+        <w:rPr>
+          <w:rFonts w:ascii="Menlo" w:hAnsi="Menlo" w:cs="Menlo"/>
+          <w:color w:val="000000"/>
+          <w:sz w:val="18"/>
+          <w:szCs w:val="18"/>
+        </w:rPr>
+        <w:t xml:space="preserve"> = (</w:t>
+      </w:r>
+      <w:proofErr w:type="spellStart"/>
+      <w:r>
+        <w:rPr>
+          <w:rFonts w:ascii="Menlo" w:hAnsi="Menlo" w:cs="Menlo"/>
+          <w:b/>
+          <w:bCs/>
+          <w:color w:val="000080"/>
+          <w:sz w:val="18"/>
+          <w:szCs w:val="18"/>
+        </w:rPr>
+        <w:t>int</w:t>
+      </w:r>
+      <w:proofErr w:type="spellEnd"/>
+      <w:r>
+        <w:rPr>
+          <w:rFonts w:ascii="Menlo" w:hAnsi="Menlo" w:cs="Menlo"/>
+          <w:color w:val="000000"/>
+          <w:sz w:val="18"/>
+          <w:szCs w:val="18"/>
+        </w:rPr>
+        <w:t>) f;</w:t>
+      </w:r>
+    </w:p>
+    <w:p>
+      <w:pPr>
+        <w:pStyle w:val="HTMLPreformatted"/>
+        <w:shd w:val="clear" w:color="auto" w:fill="FFFFFF"/>
+        <w:ind w:left="720"/>
+        <w:rPr>
+          <w:rFonts w:ascii="Menlo" w:hAnsi="Menlo" w:cs="Menlo"/>
+          <w:color w:val="000000"/>
+          <w:sz w:val="18"/>
+          <w:szCs w:val="18"/>
+        </w:rPr>
+      </w:pPr>
+    </w:p>
+    <w:p>
+      <w:r>
+        <w:tab/>
+        <w:t xml:space="preserve">What will be the value </w:t>
+      </w:r>
+      <w:proofErr w:type="gramStart"/>
+      <w:r>
+        <w:t>of  I</w:t>
+      </w:r>
+      <w:proofErr w:type="gramEnd"/>
+      <w:r>
+        <w:t xml:space="preserve"> ?</w:t>
+      </w:r>
+    </w:p>
+    <w:p/>
+    <w:p>
+      <w:pPr>
+        <w:pStyle w:val="ListParagraph"/>
+        <w:numPr>
+          <w:ilvl w:val="0"/>
+          <w:numId w:val="15"/>
+        </w:numPr>
+      </w:pPr>
+      <w:r>
+        <w:t>4/2.0</w:t>
+      </w:r>
+    </w:p>
+    <w:p>
+      <w:pPr>
+        <w:ind w:left="720"/>
+      </w:pPr>
+      <w:r>
+        <w:t xml:space="preserve">What will be </w:t>
+      </w:r>
+      <w:proofErr w:type="gramStart"/>
+      <w:r>
+        <w:t>result ?</w:t>
+      </w:r>
+      <w:proofErr w:type="gramEnd"/>
+    </w:p>
+    <w:p/>
+    <w:p/>
+    <w:p/>
+    <w:p>
+      <w:pPr>
+        <w:pStyle w:val="ListParagraph"/>
+        <w:numPr>
+          <w:ilvl w:val="0"/>
+          <w:numId w:val="15"/>
+        </w:numPr>
+      </w:pPr>
+      <w:r>
+        <w:t xml:space="preserve">Write a method header for a method named </w:t>
+      </w:r>
+      <w:proofErr w:type="spellStart"/>
+      <w:r>
+        <w:t>printAnswer</w:t>
+      </w:r>
+      <w:proofErr w:type="spellEnd"/>
+      <w:r>
+        <w:t xml:space="preserve"> that takes three </w:t>
+      </w:r>
+      <w:proofErr w:type="gramStart"/>
+      <w:r>
+        <w:t>double</w:t>
+      </w:r>
+      <w:proofErr w:type="gramEnd"/>
+      <w:r>
+        <w:t xml:space="preserve"> as parameters and does not return anything</w:t>
+      </w:r>
+      <w:r>
+        <w:t>.</w:t>
+      </w:r>
+    </w:p>
+    <w:p/>
+    <w:p/>
+    <w:p/>
+    <w:p/>
+    <w:p/>
+    <w:p/>
+    <w:p>
+      <w:bookmarkStart w:id="0" w:name="_GoBack"/>
+      <w:bookmarkEnd w:id="0"/>
+    </w:p>
+    <w:p/>
+    <w:p/>
+    <w:p/>
+    <w:p/>
+    <w:p>
+      <w:pPr>
+        <w:pStyle w:val="HTMLPreformatted"/>
+        <w:numPr>
+          <w:ilvl w:val="0"/>
+          <w:numId w:val="15"/>
+        </w:numPr>
+        <w:shd w:val="clear" w:color="auto" w:fill="FFFFFF"/>
+        <w:rPr>
+          <w:rFonts w:ascii="Menlo" w:hAnsi="Menlo" w:cs="Menlo"/>
+          <w:color w:val="000000"/>
+          <w:sz w:val="22"/>
+          <w:szCs w:val="22"/>
+        </w:rPr>
+      </w:pPr>
+      <w:proofErr w:type="spellStart"/>
+      <w:r>
+        <w:rPr>
+          <w:rFonts w:ascii="Menlo" w:hAnsi="Menlo" w:cs="Menlo"/>
+          <w:b/>
+          <w:bCs/>
+          <w:color w:val="000080"/>
+          <w:sz w:val="22"/>
+          <w:szCs w:val="22"/>
+        </w:rPr>
+        <w:t>int</w:t>
+      </w:r>
+      <w:proofErr w:type="spellEnd"/>
+      <w:r>
+        <w:rPr>
+          <w:rFonts w:ascii="Menlo" w:hAnsi="Menlo" w:cs="Menlo"/>
+          <w:b/>
+          <w:bCs/>
+          <w:color w:val="000080"/>
+          <w:sz w:val="22"/>
+          <w:szCs w:val="22"/>
+        </w:rPr>
+        <w:t xml:space="preserve"> </w:t>
+      </w:r>
+      <w:r>
+        <w:rPr>
+          <w:rFonts w:ascii="Menlo" w:hAnsi="Menlo" w:cs="Menlo"/>
+          <w:color w:val="000000"/>
+          <w:sz w:val="22"/>
+          <w:szCs w:val="22"/>
+        </w:rPr>
+        <w:t xml:space="preserve">x = </w:t>
+      </w:r>
+      <w:r>
         <w:rPr>
           <w:rFonts w:ascii="Menlo" w:hAnsi="Menlo" w:cs="Menlo"/>
           <w:color w:val="0000FF"/>
           <w:sz w:val="22"/>
           <w:szCs w:val="22"/>
         </w:rPr>
-      </w:pPr>
-      <w:bookmarkStart w:id="0" w:name="_GoBack"/>
-      <w:bookmarkEnd w:id="0"/>
+        <w:t>2</w:t>
+      </w:r>
+      <w:r>
+        <w:rPr>
+          <w:rFonts w:ascii="Menlo" w:hAnsi="Menlo" w:cs="Menlo"/>
+          <w:color w:val="000000"/>
+          <w:sz w:val="22"/>
+          <w:szCs w:val="22"/>
+        </w:rPr>
+        <w:t>;</w:t>
+      </w:r>
+      <w:r>
+        <w:rPr>
+          <w:rFonts w:ascii="Menlo" w:hAnsi="Menlo" w:cs="Menlo"/>
+          <w:color w:val="000000"/>
+          <w:sz w:val="22"/>
+          <w:szCs w:val="22"/>
+        </w:rPr>
+        <w:br/>
+      </w:r>
+      <w:r>
+        <w:rPr>
+          <w:rFonts w:ascii="Menlo" w:hAnsi="Menlo" w:cs="Menlo"/>
+          <w:b/>
+          <w:bCs/>
+          <w:color w:val="000080"/>
+          <w:sz w:val="22"/>
+          <w:szCs w:val="22"/>
+        </w:rPr>
+        <w:t xml:space="preserve">double </w:t>
+      </w:r>
+      <w:r>
+        <w:rPr>
+          <w:rFonts w:ascii="Menlo" w:hAnsi="Menlo" w:cs="Menlo"/>
+          <w:color w:val="000000"/>
+          <w:sz w:val="22"/>
+          <w:szCs w:val="22"/>
+        </w:rPr>
+        <w:t>d1 = x;</w:t>
+      </w:r>
     </w:p>
+    <w:p>
+      <w:pPr>
+        <w:pStyle w:val="HTMLPreformatted"/>
+        <w:shd w:val="clear" w:color="auto" w:fill="FFFFFF"/>
+        <w:rPr>
+          <w:rFonts w:ascii="Menlo" w:hAnsi="Menlo" w:cs="Menlo"/>
+          <w:color w:val="000000"/>
+          <w:sz w:val="18"/>
+          <w:szCs w:val="18"/>
+        </w:rPr>
+      </w:pPr>
+    </w:p>
+    <w:p>
+      <w:pPr>
+        <w:ind w:left="720"/>
+      </w:pPr>
+    </w:p>
+    <w:p>
+      <w:pPr>
+        <w:ind w:left="720"/>
+      </w:pPr>
+      <w:r>
+        <w:t>What is the value of d</w:t>
+      </w:r>
+      <w:proofErr w:type="gramStart"/>
+      <w:r>
+        <w:t>1 ?</w:t>
+      </w:r>
+      <w:proofErr w:type="gramEnd"/>
+    </w:p>
+    <w:p>
+      <w:pPr>
+        <w:pStyle w:val="HTMLPreformatted"/>
+        <w:shd w:val="clear" w:color="auto" w:fill="FFFFFF"/>
+        <w:rPr>
+          <w:rFonts w:ascii="Menlo" w:hAnsi="Menlo" w:cs="Menlo"/>
+          <w:color w:val="000000"/>
+          <w:sz w:val="18"/>
+          <w:szCs w:val="18"/>
+        </w:rPr>
+      </w:pPr>
+    </w:p>
+    <w:p>
+      <w:pPr>
+        <w:pStyle w:val="HTMLPreformatted"/>
+        <w:shd w:val="clear" w:color="auto" w:fill="FFFFFF"/>
+        <w:rPr>
+          <w:rFonts w:ascii="Menlo" w:hAnsi="Menlo" w:cs="Menlo"/>
+          <w:color w:val="000000"/>
+          <w:sz w:val="18"/>
+          <w:szCs w:val="18"/>
+        </w:rPr>
+      </w:pPr>
+    </w:p>
+    <w:p/>
     <w:p>
       <w:pPr>
         <w:pStyle w:val="HTMLPreformatted"/>
@@ -397,6 +892,189 @@
     </w:lvl>
   </w:abstractNum>
   <w:abstractNum w:abstractNumId="3">
+    <w:nsid w:val="2C822C90"/>
+    <w:multiLevelType w:val="hybridMultilevel"/>
+    <w:tmpl w:val="93AA6EA8"/>
+    <w:lvl w:ilvl="0" w:tplc="1F5087FC">
+      <w:start w:val="1"/>
+      <w:numFmt w:val="decimal"/>
+      <w:lvlText w:val="%1)"/>
+      <w:lvlJc w:val="left"/>
+      <w:pPr>
+        <w:ind w:left="720" w:hanging="360"/>
+      </w:pPr>
+      <w:rPr>
+        <w:rFonts w:hint="default"/>
+        <w:b/>
+        <w:color w:val="000080"/>
+      </w:rPr>
+    </w:lvl>
+    <w:lvl w:ilvl="1" w:tplc="04090019" w:tentative="1">
+      <w:start w:val="1"/>
+      <w:numFmt w:val="lowerLetter"/>
+      <w:lvlText w:val="%2."/>
+      <w:lvlJc w:val="left"/>
+      <w:pPr>
+        <w:ind w:left="1440" w:hanging="360"/>
+      </w:pPr>
+    </w:lvl>
+    <w:lvl w:ilvl="2" w:tplc="0409001B" w:tentative="1">
+      <w:start w:val="1"/>
+      <w:numFmt w:val="lowerRoman"/>
+      <w:lvlText w:val="%3."/>
+      <w:lvlJc w:val="right"/>
+      <w:pPr>
+        <w:ind w:left="2160" w:hanging="180"/>
+      </w:pPr>
+    </w:lvl>
+    <w:lvl w:ilvl="3" w:tplc="0409000F" w:tentative="1">
+      <w:start w:val="1"/>
+      <w:numFmt w:val="decimal"/>
+      <w:lvlText w:val="%4."/>
+      <w:lvlJc w:val="left"/>
+      <w:pPr>
+        <w:ind w:left="2880" w:hanging="360"/>
+      </w:pPr>
+    </w:lvl>
+    <w:lvl w:ilvl="4" w:tplc="04090019" w:tentative="1">
+      <w:start w:val="1"/>
+      <w:numFmt w:val="lowerLetter"/>
+      <w:lvlText w:val="%5."/>
+      <w:lvlJc w:val="left"/>
+      <w:pPr>
+        <w:ind w:left="3600" w:hanging="360"/>
+      </w:pPr>
+    </w:lvl>
+    <w:lvl w:ilvl="5" w:tplc="0409001B" w:tentative="1">
+      <w:start w:val="1"/>
+      <w:numFmt w:val="lowerRoman"/>
+      <w:lvlText w:val="%6."/>
+      <w:lvlJc w:val="right"/>
+      <w:pPr>
+        <w:ind w:left="4320" w:hanging="180"/>
+      </w:pPr>
+    </w:lvl>
+    <w:lvl w:ilvl="6" w:tplc="0409000F" w:tentative="1">
+      <w:start w:val="1"/>
+      <w:numFmt w:val="decimal"/>
+      <w:lvlText w:val="%7."/>
+      <w:lvlJc w:val="left"/>
+      <w:pPr>
+        <w:ind w:left="5040" w:hanging="360"/>
+      </w:pPr>
+    </w:lvl>
+    <w:lvl w:ilvl="7" w:tplc="04090019" w:tentative="1">
+      <w:start w:val="1"/>
+      <w:numFmt w:val="lowerLetter"/>
+      <w:lvlText w:val="%8."/>
+      <w:lvlJc w:val="left"/>
+      <w:pPr>
+        <w:ind w:left="5760" w:hanging="360"/>
+      </w:pPr>
+    </w:lvl>
+    <w:lvl w:ilvl="8" w:tplc="0409001B" w:tentative="1">
+      <w:start w:val="1"/>
+      <w:numFmt w:val="lowerRoman"/>
+      <w:lvlText w:val="%9."/>
+      <w:lvlJc w:val="right"/>
+      <w:pPr>
+        <w:ind w:left="6480" w:hanging="180"/>
+      </w:pPr>
+    </w:lvl>
+  </w:abstractNum>
+  <w:abstractNum w:abstractNumId="4">
+    <w:nsid w:val="3BC1137F"/>
+    <w:multiLevelType w:val="hybridMultilevel"/>
+    <w:tmpl w:val="994C9B06"/>
+    <w:lvl w:ilvl="0" w:tplc="B9825FEE">
+      <w:start w:val="1"/>
+      <w:numFmt w:val="decimal"/>
+      <w:lvlText w:val="%1)"/>
+      <w:lvlJc w:val="left"/>
+      <w:pPr>
+        <w:ind w:left="720" w:hanging="360"/>
+      </w:pPr>
+      <w:rPr>
+        <w:rFonts w:hint="default"/>
+        <w:b/>
+        <w:color w:val="000080"/>
+        <w:sz w:val="18"/>
+      </w:rPr>
+    </w:lvl>
+    <w:lvl w:ilvl="1" w:tplc="04090019" w:tentative="1">
+      <w:start w:val="1"/>
+      <w:numFmt w:val="lowerLetter"/>
+      <w:lvlText w:val="%2."/>
+      <w:lvlJc w:val="left"/>
+      <w:pPr>
+        <w:ind w:left="1440" w:hanging="360"/>
+      </w:pPr>
+    </w:lvl>
+    <w:lvl w:ilvl="2" w:tplc="0409001B" w:tentative="1">
+      <w:start w:val="1"/>
+      <w:numFmt w:val="lowerRoman"/>
+      <w:lvlText w:val="%3."/>
+      <w:lvlJc w:val="right"/>
+      <w:pPr>
+        <w:ind w:left="2160" w:hanging="180"/>
+      </w:pPr>
+    </w:lvl>
+    <w:lvl w:ilvl="3" w:tplc="0409000F" w:tentative="1">
+      <w:start w:val="1"/>
+      <w:numFmt w:val="decimal"/>
+      <w:lvlText w:val="%4."/>
+      <w:lvlJc w:val="left"/>
+      <w:pPr>
+        <w:ind w:left="2880" w:hanging="360"/>
+      </w:pPr>
+    </w:lvl>
+    <w:lvl w:ilvl="4" w:tplc="04090019" w:tentative="1">
+      <w:start w:val="1"/>
+      <w:numFmt w:val="lowerLetter"/>
+      <w:lvlText w:val="%5."/>
+      <w:lvlJc w:val="left"/>
+      <w:pPr>
+        <w:ind w:left="3600" w:hanging="360"/>
+      </w:pPr>
+    </w:lvl>
+    <w:lvl w:ilvl="5" w:tplc="0409001B" w:tentative="1">
+      <w:start w:val="1"/>
+      <w:numFmt w:val="lowerRoman"/>
+      <w:lvlText w:val="%6."/>
+      <w:lvlJc w:val="right"/>
+      <w:pPr>
+        <w:ind w:left="4320" w:hanging="180"/>
+      </w:pPr>
+    </w:lvl>
+    <w:lvl w:ilvl="6" w:tplc="0409000F" w:tentative="1">
+      <w:start w:val="1"/>
+      <w:numFmt w:val="decimal"/>
+      <w:lvlText w:val="%7."/>
+      <w:lvlJc w:val="left"/>
+      <w:pPr>
+        <w:ind w:left="5040" w:hanging="360"/>
+      </w:pPr>
+    </w:lvl>
+    <w:lvl w:ilvl="7" w:tplc="04090019" w:tentative="1">
+      <w:start w:val="1"/>
+      <w:numFmt w:val="lowerLetter"/>
+      <w:lvlText w:val="%8."/>
+      <w:lvlJc w:val="left"/>
+      <w:pPr>
+        <w:ind w:left="5760" w:hanging="360"/>
+      </w:pPr>
+    </w:lvl>
+    <w:lvl w:ilvl="8" w:tplc="0409001B" w:tentative="1">
+      <w:start w:val="1"/>
+      <w:numFmt w:val="lowerRoman"/>
+      <w:lvlText w:val="%9."/>
+      <w:lvlJc w:val="right"/>
+      <w:pPr>
+        <w:ind w:left="6480" w:hanging="180"/>
+      </w:pPr>
+    </w:lvl>
+  </w:abstractNum>
+  <w:abstractNum w:abstractNumId="5">
     <w:nsid w:val="47526109"/>
     <w:multiLevelType w:val="hybridMultilevel"/>
     <w:tmpl w:val="EFE60BE0"/>
@@ -485,7 +1163,187 @@
       </w:pPr>
     </w:lvl>
   </w:abstractNum>
-  <w:abstractNum w:abstractNumId="4">
+  <w:abstractNum w:abstractNumId="6">
+    <w:nsid w:val="4CD30EC5"/>
+    <w:multiLevelType w:val="hybridMultilevel"/>
+    <w:tmpl w:val="70480C08"/>
+    <w:lvl w:ilvl="0" w:tplc="1F5087FC">
+      <w:start w:val="1"/>
+      <w:numFmt w:val="decimal"/>
+      <w:lvlText w:val="%1)"/>
+      <w:lvlJc w:val="left"/>
+      <w:pPr>
+        <w:ind w:left="720" w:hanging="360"/>
+      </w:pPr>
+      <w:rPr>
+        <w:rFonts w:hint="default"/>
+        <w:b/>
+        <w:color w:val="000080"/>
+      </w:rPr>
+    </w:lvl>
+    <w:lvl w:ilvl="1" w:tplc="04090019" w:tentative="1">
+      <w:start w:val="1"/>
+      <w:numFmt w:val="lowerLetter"/>
+      <w:lvlText w:val="%2."/>
+      <w:lvlJc w:val="left"/>
+      <w:pPr>
+        <w:ind w:left="1440" w:hanging="360"/>
+      </w:pPr>
+    </w:lvl>
+    <w:lvl w:ilvl="2" w:tplc="0409001B" w:tentative="1">
+      <w:start w:val="1"/>
+      <w:numFmt w:val="lowerRoman"/>
+      <w:lvlText w:val="%3."/>
+      <w:lvlJc w:val="right"/>
+      <w:pPr>
+        <w:ind w:left="2160" w:hanging="180"/>
+      </w:pPr>
+    </w:lvl>
+    <w:lvl w:ilvl="3" w:tplc="0409000F" w:tentative="1">
+      <w:start w:val="1"/>
+      <w:numFmt w:val="decimal"/>
+      <w:lvlText w:val="%4."/>
+      <w:lvlJc w:val="left"/>
+      <w:pPr>
+        <w:ind w:left="2880" w:hanging="360"/>
+      </w:pPr>
+    </w:lvl>
+    <w:lvl w:ilvl="4" w:tplc="04090019" w:tentative="1">
+      <w:start w:val="1"/>
+      <w:numFmt w:val="lowerLetter"/>
+      <w:lvlText w:val="%5."/>
+      <w:lvlJc w:val="left"/>
+      <w:pPr>
+        <w:ind w:left="3600" w:hanging="360"/>
+      </w:pPr>
+    </w:lvl>
+    <w:lvl w:ilvl="5" w:tplc="0409001B" w:tentative="1">
+      <w:start w:val="1"/>
+      <w:numFmt w:val="lowerRoman"/>
+      <w:lvlText w:val="%6."/>
+      <w:lvlJc w:val="right"/>
+      <w:pPr>
+        <w:ind w:left="4320" w:hanging="180"/>
+      </w:pPr>
+    </w:lvl>
+    <w:lvl w:ilvl="6" w:tplc="0409000F" w:tentative="1">
+      <w:start w:val="1"/>
+      <w:numFmt w:val="decimal"/>
+      <w:lvlText w:val="%7."/>
+      <w:lvlJc w:val="left"/>
+      <w:pPr>
+        <w:ind w:left="5040" w:hanging="360"/>
+      </w:pPr>
+    </w:lvl>
+    <w:lvl w:ilvl="7" w:tplc="04090019" w:tentative="1">
+      <w:start w:val="1"/>
+      <w:numFmt w:val="lowerLetter"/>
+      <w:lvlText w:val="%8."/>
+      <w:lvlJc w:val="left"/>
+      <w:pPr>
+        <w:ind w:left="5760" w:hanging="360"/>
+      </w:pPr>
+    </w:lvl>
+    <w:lvl w:ilvl="8" w:tplc="0409001B" w:tentative="1">
+      <w:start w:val="1"/>
+      <w:numFmt w:val="lowerRoman"/>
+      <w:lvlText w:val="%9."/>
+      <w:lvlJc w:val="right"/>
+      <w:pPr>
+        <w:ind w:left="6480" w:hanging="180"/>
+      </w:pPr>
+    </w:lvl>
+  </w:abstractNum>
+  <w:abstractNum w:abstractNumId="7">
+    <w:nsid w:val="525A089E"/>
+    <w:multiLevelType w:val="hybridMultilevel"/>
+    <w:tmpl w:val="6D46ADFE"/>
+    <w:lvl w:ilvl="0" w:tplc="04090011">
+      <w:start w:val="1"/>
+      <w:numFmt w:val="decimal"/>
+      <w:lvlText w:val="%1)"/>
+      <w:lvlJc w:val="left"/>
+      <w:pPr>
+        <w:ind w:left="720" w:hanging="360"/>
+      </w:pPr>
+      <w:rPr>
+        <w:rFonts w:hint="default"/>
+      </w:rPr>
+    </w:lvl>
+    <w:lvl w:ilvl="1" w:tplc="04090019" w:tentative="1">
+      <w:start w:val="1"/>
+      <w:numFmt w:val="lowerLetter"/>
+      <w:lvlText w:val="%2."/>
+      <w:lvlJc w:val="left"/>
+      <w:pPr>
+        <w:ind w:left="1440" w:hanging="360"/>
+      </w:pPr>
+    </w:lvl>
+    <w:lvl w:ilvl="2" w:tplc="0409001B" w:tentative="1">
+      <w:start w:val="1"/>
+      <w:numFmt w:val="lowerRoman"/>
+      <w:lvlText w:val="%3."/>
+      <w:lvlJc w:val="right"/>
+      <w:pPr>
+        <w:ind w:left="2160" w:hanging="180"/>
+      </w:pPr>
+    </w:lvl>
+    <w:lvl w:ilvl="3" w:tplc="0409000F" w:tentative="1">
+      <w:start w:val="1"/>
+      <w:numFmt w:val="decimal"/>
+      <w:lvlText w:val="%4."/>
+      <w:lvlJc w:val="left"/>
+      <w:pPr>
+        <w:ind w:left="2880" w:hanging="360"/>
+      </w:pPr>
+    </w:lvl>
+    <w:lvl w:ilvl="4" w:tplc="04090019" w:tentative="1">
+      <w:start w:val="1"/>
+      <w:numFmt w:val="lowerLetter"/>
+      <w:lvlText w:val="%5."/>
+      <w:lvlJc w:val="left"/>
+      <w:pPr>
+        <w:ind w:left="3600" w:hanging="360"/>
+      </w:pPr>
+    </w:lvl>
+    <w:lvl w:ilvl="5" w:tplc="0409001B" w:tentative="1">
+      <w:start w:val="1"/>
+      <w:numFmt w:val="lowerRoman"/>
+      <w:lvlText w:val="%6."/>
+      <w:lvlJc w:val="right"/>
+      <w:pPr>
+        <w:ind w:left="4320" w:hanging="180"/>
+      </w:pPr>
+    </w:lvl>
+    <w:lvl w:ilvl="6" w:tplc="0409000F" w:tentative="1">
+      <w:start w:val="1"/>
+      <w:numFmt w:val="decimal"/>
+      <w:lvlText w:val="%7."/>
+      <w:lvlJc w:val="left"/>
+      <w:pPr>
+        <w:ind w:left="5040" w:hanging="360"/>
+      </w:pPr>
+    </w:lvl>
+    <w:lvl w:ilvl="7" w:tplc="04090019" w:tentative="1">
+      <w:start w:val="1"/>
+      <w:numFmt w:val="lowerLetter"/>
+      <w:lvlText w:val="%8."/>
+      <w:lvlJc w:val="left"/>
+      <w:pPr>
+        <w:ind w:left="5760" w:hanging="360"/>
+      </w:pPr>
+    </w:lvl>
+    <w:lvl w:ilvl="8" w:tplc="0409001B" w:tentative="1">
+      <w:start w:val="1"/>
+      <w:numFmt w:val="lowerRoman"/>
+      <w:lvlText w:val="%9."/>
+      <w:lvlJc w:val="right"/>
+      <w:pPr>
+        <w:ind w:left="6480" w:hanging="180"/>
+      </w:pPr>
+    </w:lvl>
+  </w:abstractNum>
+  <w:abstractNum w:abstractNumId="8">
     <w:nsid w:val="5EBD37C0"/>
     <w:multiLevelType w:val="hybridMultilevel"/>
     <w:tmpl w:val="0456B0C8"/>
@@ -574,7 +1432,7 @@
       </w:pPr>
     </w:lvl>
   </w:abstractNum>
-  <w:abstractNum w:abstractNumId="5">
+  <w:abstractNum w:abstractNumId="9">
     <w:nsid w:val="62134D4B"/>
     <w:multiLevelType w:val="hybridMultilevel"/>
     <w:tmpl w:val="0B90DC64"/>
@@ -663,7 +1521,7 @@
       </w:pPr>
     </w:lvl>
   </w:abstractNum>
-  <w:abstractNum w:abstractNumId="6">
+  <w:abstractNum w:abstractNumId="10">
     <w:nsid w:val="66B8006D"/>
     <w:multiLevelType w:val="hybridMultilevel"/>
     <w:tmpl w:val="D222212E"/>
@@ -752,7 +1610,120 @@
       </w:pPr>
     </w:lvl>
   </w:abstractNum>
-  <w:abstractNum w:abstractNumId="7">
+  <w:abstractNum w:abstractNumId="11">
+    <w:nsid w:val="67B71392"/>
+    <w:multiLevelType w:val="hybridMultilevel"/>
+    <w:tmpl w:val="14B4B6D8"/>
+    <w:lvl w:ilvl="0" w:tplc="04090001">
+      <w:start w:val="1"/>
+      <w:numFmt w:val="bullet"/>
+      <w:lvlText w:val=""/>
+      <w:lvlJc w:val="left"/>
+      <w:pPr>
+        <w:ind w:left="720" w:hanging="360"/>
+      </w:pPr>
+      <w:rPr>
+        <w:rFonts w:ascii="Symbol" w:hAnsi="Symbol" w:hint="default"/>
+      </w:rPr>
+    </w:lvl>
+    <w:lvl w:ilvl="1" w:tplc="04090003" w:tentative="1">
+      <w:start w:val="1"/>
+      <w:numFmt w:val="bullet"/>
+      <w:lvlText w:val="o"/>
+      <w:lvlJc w:val="left"/>
+      <w:pPr>
+        <w:ind w:left="1440" w:hanging="360"/>
+      </w:pPr>
+      <w:rPr>
+        <w:rFonts w:ascii="Courier New" w:hAnsi="Courier New" w:cs="Courier New" w:hint="default"/>
+      </w:rPr>
+    </w:lvl>
+    <w:lvl w:ilvl="2" w:tplc="04090005" w:tentative="1">
+      <w:start w:val="1"/>
+      <w:numFmt w:val="bullet"/>
+      <w:lvlText w:val=""/>
+      <w:lvlJc w:val="left"/>
+      <w:pPr>
+        <w:ind w:left="2160" w:hanging="360"/>
+      </w:pPr>
+      <w:rPr>
+        <w:rFonts w:ascii="Wingdings" w:hAnsi="Wingdings" w:hint="default"/>
+      </w:rPr>
+    </w:lvl>
+    <w:lvl w:ilvl="3" w:tplc="04090001" w:tentative="1">
+      <w:start w:val="1"/>
+      <w:numFmt w:val="bullet"/>
+      <w:lvlText w:val=""/>
+      <w:lvlJc w:val="left"/>
+      <w:pPr>
+        <w:ind w:left="2880" w:hanging="360"/>
+      </w:pPr>
+      <w:rPr>
+        <w:rFonts w:ascii="Symbol" w:hAnsi="Symbol" w:hint="default"/>
+      </w:rPr>
+    </w:lvl>
+    <w:lvl w:ilvl="4" w:tplc="04090003" w:tentative="1">
+      <w:start w:val="1"/>
+      <w:numFmt w:val="bullet"/>
+      <w:lvlText w:val="o"/>
+      <w:lvlJc w:val="left"/>
+      <w:pPr>
+        <w:ind w:left="3600" w:hanging="360"/>
+      </w:pPr>
+      <w:rPr>
+        <w:rFonts w:ascii="Courier New" w:hAnsi="Courier New" w:cs="Courier New" w:hint="default"/>
+      </w:rPr>
+    </w:lvl>
+    <w:lvl w:ilvl="5" w:tplc="04090005" w:tentative="1">
+      <w:start w:val="1"/>
+      <w:numFmt w:val="bullet"/>
+      <w:lvlText w:val=""/>
+      <w:lvlJc w:val="left"/>
+      <w:pPr>
+        <w:ind w:left="4320" w:hanging="360"/>
+      </w:pPr>
+      <w:rPr>
+        <w:rFonts w:ascii="Wingdings" w:hAnsi="Wingdings" w:hint="default"/>
+      </w:rPr>
+    </w:lvl>
+    <w:lvl w:ilvl="6" w:tplc="04090001" w:tentative="1">
+      <w:start w:val="1"/>
+      <w:numFmt w:val="bullet"/>
+      <w:lvlText w:val=""/>
+      <w:lvlJc w:val="left"/>
+      <w:pPr>
+        <w:ind w:left="5040" w:hanging="360"/>
+      </w:pPr>
+      <w:rPr>
+        <w:rFonts w:ascii="Symbol" w:hAnsi="Symbol" w:hint="default"/>
+      </w:rPr>
+    </w:lvl>
+    <w:lvl w:ilvl="7" w:tplc="04090003" w:tentative="1">
+      <w:start w:val="1"/>
+      <w:numFmt w:val="bullet"/>
+      <w:lvlText w:val="o"/>
+      <w:lvlJc w:val="left"/>
+      <w:pPr>
+        <w:ind w:left="5760" w:hanging="360"/>
+      </w:pPr>
+      <w:rPr>
+        <w:rFonts w:ascii="Courier New" w:hAnsi="Courier New" w:cs="Courier New" w:hint="default"/>
+      </w:rPr>
+    </w:lvl>
+    <w:lvl w:ilvl="8" w:tplc="04090005" w:tentative="1">
+      <w:start w:val="1"/>
+      <w:numFmt w:val="bullet"/>
+      <w:lvlText w:val=""/>
+      <w:lvlJc w:val="left"/>
+      <w:pPr>
+        <w:ind w:left="6480" w:hanging="360"/>
+      </w:pPr>
+      <w:rPr>
+        <w:rFonts w:ascii="Wingdings" w:hAnsi="Wingdings" w:hint="default"/>
+      </w:rPr>
+    </w:lvl>
+  </w:abstractNum>
+  <w:abstractNum w:abstractNumId="12">
     <w:nsid w:val="684F7C31"/>
     <w:multiLevelType w:val="hybridMultilevel"/>
     <w:tmpl w:val="03F4E734"/>
@@ -841,7 +1812,7 @@
       </w:pPr>
     </w:lvl>
   </w:abstractNum>
-  <w:abstractNum w:abstractNumId="8">
+  <w:abstractNum w:abstractNumId="13">
     <w:nsid w:val="77EE35BC"/>
     <w:multiLevelType w:val="hybridMultilevel"/>
     <w:tmpl w:val="21E6BA94"/>
@@ -930,7 +1901,7 @@
       </w:pPr>
     </w:lvl>
   </w:abstractNum>
-  <w:abstractNum w:abstractNumId="9">
+  <w:abstractNum w:abstractNumId="14">
     <w:nsid w:val="78BA3EEA"/>
     <w:multiLevelType w:val="hybridMultilevel"/>
     <w:tmpl w:val="2C80887E"/>
@@ -1020,25 +1991,25 @@
     </w:lvl>
   </w:abstractNum>
   <w:num w:numId="1">
-    <w:abstractNumId w:val="7"/>
+    <w:abstractNumId w:val="12"/>
   </w:num>
   <w:num w:numId="2">
-    <w:abstractNumId w:val="9"/>
+    <w:abstractNumId w:val="14"/>
   </w:num>
   <w:num w:numId="3">
     <w:abstractNumId w:val="0"/>
   </w:num>
   <w:num w:numId="4">
-    <w:abstractNumId w:val="8"/>
+    <w:abstractNumId w:val="13"/>
   </w:num>
   <w:num w:numId="5">
-    <w:abstractNumId w:val="6"/>
+    <w:abstractNumId w:val="10"/>
   </w:num>
   <w:num w:numId="6">
-    <w:abstractNumId w:val="3"/>
+    <w:abstractNumId w:val="5"/>
   </w:num>
   <w:num w:numId="7">
-    <w:abstractNumId w:val="4"/>
+    <w:abstractNumId w:val="8"/>
   </w:num>
   <w:num w:numId="8">
     <w:abstractNumId w:val="2"/>
@@ -1047,7 +2018,22 @@
     <w:abstractNumId w:val="1"/>
   </w:num>
   <w:num w:numId="10">
-    <w:abstractNumId w:val="5"/>
+    <w:abstractNumId w:val="9"/>
+  </w:num>
+  <w:num w:numId="11">
+    <w:abstractNumId w:val="4"/>
+  </w:num>
+  <w:num w:numId="12">
+    <w:abstractNumId w:val="7"/>
+  </w:num>
+  <w:num w:numId="13">
+    <w:abstractNumId w:val="6"/>
+  </w:num>
+  <w:num w:numId="14">
+    <w:abstractNumId w:val="11"/>
+  </w:num>
+  <w:num w:numId="15">
+    <w:abstractNumId w:val="3"/>
   </w:num>
 </w:numbering>
 </file>

</xml_diff>